<commit_message>
final changes for today
</commit_message>
<xml_diff>
--- a/FranciscoRomano-Tasks.docx
+++ b/FranciscoRomano-Tasks.docx
@@ -142,24 +142,42 @@
     <w:p>
       <w:pPr>
         <w:pStyle w:val="NoSpacing"/>
-      </w:pPr>
-      <w:r>
+        <w:rPr>
+          <w:i/>
+        </w:rPr>
+      </w:pPr>
+      <w:r>
+        <w:rPr>
+          <w:i/>
+        </w:rPr>
         <w:t xml:space="preserve">Empty </w:t>
       </w:r>
       <w:proofErr w:type="spellStart"/>
       <w:r>
+        <w:rPr>
+          <w:i/>
+        </w:rPr>
         <w:t>GameObject</w:t>
       </w:r>
       <w:proofErr w:type="spellEnd"/>
       <w:r>
+        <w:rPr>
+          <w:i/>
+        </w:rPr>
         <w:t xml:space="preserve"> -&gt; “</w:t>
       </w:r>
       <w:proofErr w:type="spellStart"/>
       <w:r>
+        <w:rPr>
+          <w:i/>
+        </w:rPr>
         <w:t>EnemySpawnPoint</w:t>
       </w:r>
       <w:proofErr w:type="spellEnd"/>
       <w:r>
+        <w:rPr>
+          <w:i/>
+        </w:rPr>
         <w:t>” Tag</w:t>
       </w:r>
     </w:p>
@@ -260,6 +278,20 @@
           <w:noProof/>
         </w:rPr>
       </w:pPr>
+    </w:p>
+    <w:p>
+      <w:pPr>
+        <w:pStyle w:val="NoSpacing"/>
+        <w:rPr>
+          <w:b/>
+        </w:rPr>
+      </w:pPr>
+      <w:r>
+        <w:rPr>
+          <w:b/>
+        </w:rPr>
+        <w:t>Game UI</w:t>
+      </w:r>
     </w:p>
     <w:p>
       <w:pPr>

</xml_diff>